<commit_message>
Versuch 2 komplett fertig
</commit_message>
<xml_diff>
--- a/Versuch 2.docx
+++ b/Versuch 2.docx
@@ -1,14 +1,7 @@
 
 <file path=word/document.xml><?xml version="1.0" encoding="utf-8"?>
-<w:document xmlns:wpc="http://schemas.microsoft.com/office/word/2010/wordprocessingCanvas" xmlns:cx="http://schemas.microsoft.com/office/drawing/2014/chartex" xmlns:cx1="http://schemas.microsoft.com/office/drawing/2015/9/8/chartex" xmlns:cx2="http://schemas.microsoft.com/office/drawing/2015/10/21/chartex" xmlns:cx3="http://schemas.microsoft.com/office/drawing/2016/5/9/chartex" xmlns:cx4="http://schemas.microsoft.com/office/drawing/2016/5/10/chartex" xmlns:cx5="http://schemas.microsoft.com/office/drawing/2016/5/11/chartex" xmlns:cx6="http://schemas.microsoft.com/office/drawing/2016/5/12/chartex" xmlns:cx7="http://schemas.microsoft.com/office/drawing/2016/5/13/chartex" xmlns:cx8="http://schemas.microsoft.com/office/drawing/2016/5/14/chartex" xmlns:mc="http://schemas.openxmlformats.org/markup-compatibility/2006" xmlns:aink="http://schemas.microsoft.com/office/drawing/2016/ink" xmlns:am3d="http://schemas.microsoft.com/office/drawing/2017/model3d" xmlns:o="urn:schemas-microsoft-com:office:office" xmlns:oel="http://schemas.microsoft.com/office/2019/extlst" xmlns:r="http://schemas.openxmlformats.org/officeDocument/2006/relationships" xmlns:m="http://schemas.openxmlformats.org/officeDocument/2006/math" xmlns:v="urn:schemas-microsoft-com:vml" xmlns:wp14="http://schemas.microsoft.com/office/word/2010/wordprocessingDrawing" xmlns:wp="http://schemas.openxmlformats.org/drawingml/2006/wordprocessingDrawing" xmlns:w10="urn:schemas-microsoft-com:office:word" xmlns:w="http://schemas.openxmlformats.org/wordprocessingml/2006/main" xmlns:w14="http://schemas.microsoft.com/office/word/2010/wordml" xmlns:w15="http://schemas.microsoft.com/office/word/2012/wordml" xmlns:w16cex="http://schemas.microsoft.com/office/word/2018/wordml/cex" xmlns:w16cid="http://schemas.microsoft.com/office/word/2016/wordml/cid" xmlns:w16="http://schemas.microsoft.com/office/word/2018/wordml" xmlns:w16sdtdh="http://schemas.microsoft.com/office/word/2020/wordml/sdtdatahash" xmlns:w16se="http://schemas.microsoft.com/office/word/2015/wordml/symex" xmlns:wpg="http://schemas.microsoft.com/office/word/2010/wordprocessingGroup" xmlns:wpi="http://schemas.microsoft.com/office/word/2010/wordprocessingInk" xmlns:wne="http://schemas.microsoft.com/office/word/2006/wordml" xmlns:wps="http://schemas.microsoft.com/office/word/2010/wordprocessingShape" mc:Ignorable="w14 w15 w16se w16cid w16 w16cex w16sdtdh wp14">
+<w:document xmlns:wpc="http://schemas.microsoft.com/office/word/2010/wordprocessingCanvas" xmlns:cx="http://schemas.microsoft.com/office/drawing/2014/chartex" xmlns:cx1="http://schemas.microsoft.com/office/drawing/2015/9/8/chartex" xmlns:cx2="http://schemas.microsoft.com/office/drawing/2015/10/21/chartex" xmlns:cx3="http://schemas.microsoft.com/office/drawing/2016/5/9/chartex" xmlns:cx4="http://schemas.microsoft.com/office/drawing/2016/5/10/chartex" xmlns:cx5="http://schemas.microsoft.com/office/drawing/2016/5/11/chartex" xmlns:cx6="http://schemas.microsoft.com/office/drawing/2016/5/12/chartex" xmlns:cx7="http://schemas.microsoft.com/office/drawing/2016/5/13/chartex" xmlns:cx8="http://schemas.microsoft.com/office/drawing/2016/5/14/chartex" xmlns:mc="http://schemas.openxmlformats.org/markup-compatibility/2006" xmlns:aink="http://schemas.microsoft.com/office/drawing/2016/ink" xmlns:am3d="http://schemas.microsoft.com/office/drawing/2017/model3d" xmlns:o="urn:schemas-microsoft-com:office:office" xmlns:r="http://schemas.openxmlformats.org/officeDocument/2006/relationships" xmlns:m="http://schemas.openxmlformats.org/officeDocument/2006/math" xmlns:v="urn:schemas-microsoft-com:vml" xmlns:wp14="http://schemas.microsoft.com/office/word/2010/wordprocessingDrawing" xmlns:wp="http://schemas.openxmlformats.org/drawingml/2006/wordprocessingDrawing" xmlns:w10="urn:schemas-microsoft-com:office:word" xmlns:w="http://schemas.openxmlformats.org/wordprocessingml/2006/main" xmlns:w14="http://schemas.microsoft.com/office/word/2010/wordml" xmlns:w15="http://schemas.microsoft.com/office/word/2012/wordml" xmlns:w16cid="http://schemas.microsoft.com/office/word/2016/wordml/cid" xmlns:w16se="http://schemas.microsoft.com/office/word/2015/wordml/symex" xmlns:wpg="http://schemas.microsoft.com/office/word/2010/wordprocessingGroup" xmlns:wpi="http://schemas.microsoft.com/office/word/2010/wordprocessingInk" xmlns:wne="http://schemas.microsoft.com/office/word/2006/wordml" xmlns:wps="http://schemas.microsoft.com/office/word/2010/wordprocessingShape" mc:Ignorable="w14 w15 w16se w16cid wp14">
   <w:body>
-    <w:p>
-      <w:pPr>
-        <w:rPr>
-          <w:b/>
-        </w:rPr>
-      </w:pPr>
-    </w:p>
     <w:p>
       <w:pPr>
         <w:rPr>
@@ -46,6 +39,7 @@
         <w:tc>
           <w:tcPr>
             <w:tcW w:w="2515" w:type="dxa"/>
+            <w:shd w:val="clear" w:color="auto" w:fill="9CC2E5" w:themeFill="accent1" w:themeFillTint="99"/>
           </w:tcPr>
           <w:p>
             <w:pPr>
@@ -96,6 +90,7 @@
         <w:tc>
           <w:tcPr>
             <w:tcW w:w="2515" w:type="dxa"/>
+            <w:shd w:val="clear" w:color="auto" w:fill="9CC2E5" w:themeFill="accent1" w:themeFillTint="99"/>
           </w:tcPr>
           <w:p>
             <w:pPr>
@@ -177,6 +172,7 @@
         <w:tc>
           <w:tcPr>
             <w:tcW w:w="4531" w:type="dxa"/>
+            <w:shd w:val="clear" w:color="auto" w:fill="9CC2E5" w:themeFill="accent1" w:themeFillTint="99"/>
           </w:tcPr>
           <w:p>
             <w:pPr>
@@ -287,6 +283,7 @@
         <w:tc>
           <w:tcPr>
             <w:tcW w:w="2265" w:type="dxa"/>
+            <w:shd w:val="clear" w:color="auto" w:fill="9CC2E5" w:themeFill="accent1" w:themeFillTint="99"/>
           </w:tcPr>
           <w:p>
             <w:pPr>
@@ -305,6 +302,7 @@
         <w:tc>
           <w:tcPr>
             <w:tcW w:w="2265" w:type="dxa"/>
+            <w:shd w:val="clear" w:color="auto" w:fill="9CC2E5" w:themeFill="accent1" w:themeFillTint="99"/>
           </w:tcPr>
           <w:p>
             <w:pPr>
@@ -323,6 +321,7 @@
         <w:tc>
           <w:tcPr>
             <w:tcW w:w="2266" w:type="dxa"/>
+            <w:shd w:val="clear" w:color="auto" w:fill="9CC2E5" w:themeFill="accent1" w:themeFillTint="99"/>
           </w:tcPr>
           <w:p>
             <w:pPr>
@@ -341,6 +340,7 @@
         <w:tc>
           <w:tcPr>
             <w:tcW w:w="2266" w:type="dxa"/>
+            <w:shd w:val="clear" w:color="auto" w:fill="9CC2E5" w:themeFill="accent1" w:themeFillTint="99"/>
           </w:tcPr>
           <w:p>
             <w:pPr>
@@ -683,6 +683,9 @@
             <w:tcW w:w="2266" w:type="dxa"/>
           </w:tcPr>
           <w:p>
+            <w:r>
+              <w:t>-</w:t>
+            </w:r>
             <w:r>
               <w:t>86,4°</w:t>
             </w:r>
@@ -727,6 +730,7 @@
         <w:tc>
           <w:tcPr>
             <w:tcW w:w="1812" w:type="dxa"/>
+            <w:shd w:val="clear" w:color="auto" w:fill="9CC2E5" w:themeFill="accent1" w:themeFillTint="99"/>
           </w:tcPr>
           <w:p>
             <w:pPr>
@@ -740,6 +744,7 @@
         <w:tc>
           <w:tcPr>
             <w:tcW w:w="1812" w:type="dxa"/>
+            <w:shd w:val="clear" w:color="auto" w:fill="9CC2E5" w:themeFill="accent1" w:themeFillTint="99"/>
           </w:tcPr>
           <w:p>
             <w:pPr>
@@ -753,6 +758,7 @@
         <w:tc>
           <w:tcPr>
             <w:tcW w:w="1812" w:type="dxa"/>
+            <w:shd w:val="clear" w:color="auto" w:fill="9CC2E5" w:themeFill="accent1" w:themeFillTint="99"/>
           </w:tcPr>
           <w:p>
             <w:pPr>
@@ -766,6 +772,7 @@
         <w:tc>
           <w:tcPr>
             <w:tcW w:w="1813" w:type="dxa"/>
+            <w:shd w:val="clear" w:color="auto" w:fill="9CC2E5" w:themeFill="accent1" w:themeFillTint="99"/>
           </w:tcPr>
           <w:p>
             <w:pPr>
@@ -779,6 +786,7 @@
         <w:tc>
           <w:tcPr>
             <w:tcW w:w="1813" w:type="dxa"/>
+            <w:shd w:val="clear" w:color="auto" w:fill="9CC2E5" w:themeFill="accent1" w:themeFillTint="99"/>
           </w:tcPr>
           <w:p>
             <w:pPr>
@@ -1131,6 +1139,8 @@
       <w:r>
         <w:t>Tabelle 2.9</w:t>
       </w:r>
+      <w:bookmarkStart w:id="0" w:name="_GoBack"/>
+      <w:bookmarkEnd w:id="0"/>
     </w:p>
     <w:tbl>
       <w:tblPr>
@@ -1153,6 +1163,7 @@
         <w:tc>
           <w:tcPr>
             <w:tcW w:w="1812" w:type="dxa"/>
+            <w:shd w:val="clear" w:color="auto" w:fill="9CC2E5" w:themeFill="accent1" w:themeFillTint="99"/>
           </w:tcPr>
           <w:p>
             <w:pPr>
@@ -1166,6 +1177,7 @@
         <w:tc>
           <w:tcPr>
             <w:tcW w:w="1812" w:type="dxa"/>
+            <w:shd w:val="clear" w:color="auto" w:fill="9CC2E5" w:themeFill="accent1" w:themeFillTint="99"/>
           </w:tcPr>
           <w:p>
             <w:pPr>
@@ -1179,6 +1191,7 @@
         <w:tc>
           <w:tcPr>
             <w:tcW w:w="1812" w:type="dxa"/>
+            <w:shd w:val="clear" w:color="auto" w:fill="9CC2E5" w:themeFill="accent1" w:themeFillTint="99"/>
           </w:tcPr>
           <w:p>
             <w:pPr>
@@ -1192,6 +1205,7 @@
         <w:tc>
           <w:tcPr>
             <w:tcW w:w="1813" w:type="dxa"/>
+            <w:shd w:val="clear" w:color="auto" w:fill="9CC2E5" w:themeFill="accent1" w:themeFillTint="99"/>
           </w:tcPr>
           <w:p>
             <w:pPr>
@@ -1205,6 +1219,7 @@
         <w:tc>
           <w:tcPr>
             <w:tcW w:w="1813" w:type="dxa"/>
+            <w:shd w:val="clear" w:color="auto" w:fill="9CC2E5" w:themeFill="accent1" w:themeFillTint="99"/>
           </w:tcPr>
           <w:p>
             <w:pPr>
@@ -1579,7 +1594,7 @@
 </file>
 
 <file path=word/styles.xml><?xml version="1.0" encoding="utf-8"?>
-<w:styles xmlns:mc="http://schemas.openxmlformats.org/markup-compatibility/2006" xmlns:r="http://schemas.openxmlformats.org/officeDocument/2006/relationships" xmlns:w="http://schemas.openxmlformats.org/wordprocessingml/2006/main" xmlns:w14="http://schemas.microsoft.com/office/word/2010/wordml" xmlns:w15="http://schemas.microsoft.com/office/word/2012/wordml" xmlns:w16cex="http://schemas.microsoft.com/office/word/2018/wordml/cex" xmlns:w16cid="http://schemas.microsoft.com/office/word/2016/wordml/cid" xmlns:w16="http://schemas.microsoft.com/office/word/2018/wordml" xmlns:w16sdtdh="http://schemas.microsoft.com/office/word/2020/wordml/sdtdatahash" xmlns:w16se="http://schemas.microsoft.com/office/word/2015/wordml/symex" mc:Ignorable="w14 w15 w16se w16cid w16 w16cex w16sdtdh">
+<w:styles xmlns:mc="http://schemas.openxmlformats.org/markup-compatibility/2006" xmlns:r="http://schemas.openxmlformats.org/officeDocument/2006/relationships" xmlns:w="http://schemas.openxmlformats.org/wordprocessingml/2006/main" xmlns:w14="http://schemas.microsoft.com/office/word/2010/wordml" xmlns:w15="http://schemas.microsoft.com/office/word/2012/wordml" xmlns:w16cid="http://schemas.microsoft.com/office/word/2016/wordml/cid" xmlns:w16se="http://schemas.microsoft.com/office/word/2015/wordml/symex" mc:Ignorable="w14 w15 w16se w16cid">
   <w:docDefaults>
     <w:rPrDefault>
       <w:rPr>
@@ -1595,7 +1610,7 @@
       </w:pPr>
     </w:pPrDefault>
   </w:docDefaults>
-  <w:latentStyles w:defLockedState="0" w:defUIPriority="99" w:defSemiHidden="0" w:defUnhideWhenUsed="0" w:defQFormat="0" w:count="376">
+  <w:latentStyles w:defLockedState="0" w:defUIPriority="99" w:defSemiHidden="0" w:defUnhideWhenUsed="0" w:defQFormat="0" w:count="375">
     <w:lsdException w:name="Normal" w:uiPriority="0" w:qFormat="1"/>
     <w:lsdException w:name="heading 1" w:uiPriority="9" w:qFormat="1"/>
     <w:lsdException w:name="heading 2" w:semiHidden="1" w:uiPriority="9" w:unhideWhenUsed="1" w:qFormat="1"/>
@@ -1971,7 +1986,6 @@
     <w:lsdException w:name="Smart Hyperlink" w:semiHidden="1" w:unhideWhenUsed="1"/>
     <w:lsdException w:name="Hashtag" w:semiHidden="1" w:unhideWhenUsed="1"/>
     <w:lsdException w:name="Unresolved Mention" w:semiHidden="1" w:unhideWhenUsed="1"/>
-    <w:lsdException w:name="Smart Link" w:semiHidden="1" w:unhideWhenUsed="1"/>
   </w:latentStyles>
   <w:style w:type="paragraph" w:default="1" w:styleId="Standard">
     <w:name w:val="Normal"/>

</xml_diff>